<commit_message>
class-1 #time 2m Made heading bold
</commit_message>
<xml_diff>
--- a/In DOS attack.docx
+++ b/In DOS attack.docx
@@ -36,54 +36,62 @@
     </w:p>
     <w:p>
       <w:r>
-        <w:t xml:space="preserve">In </w:t>
+        <w:t>In DDOS attack</w:t>
+      </w:r>
+      <w:r>
+        <w:t xml:space="preserve"> </w:t>
+      </w:r>
+      <w:r>
+        <w:t>(</w:t>
+      </w:r>
+      <w:r>
+        <w:t>Distributed Denial of Service attack</w:t>
+      </w:r>
+      <w:r>
+        <w:t xml:space="preserve">), </w:t>
+      </w:r>
+      <w:r>
+        <w:t xml:space="preserve">the attacker develops a specialized malware which spreads to as many vulnerable computers as possible which are distributed </w:t>
+      </w:r>
+      <w:r>
+        <w:t>around the whole world via compromised websites, emails or even organization’s network. The tricked users turn their computers into a bot and provide access points to command and control server. Thousands of bots form a botnet. The botnet owners send message to command and control server with instruction to att</w:t>
+      </w:r>
+      <w:r>
+        <w:t>ack particular target</w:t>
+      </w:r>
+      <w:r>
+        <w:t xml:space="preserve">. </w:t>
+      </w:r>
+      <w:r>
+        <w:t>Then botnet follow the orders from command and control server and attack the target.</w:t>
+      </w:r>
+    </w:p>
+    <w:p>
+      <w:pPr>
+        <w:rPr>
+          <w:b/>
+        </w:rPr>
+      </w:pPr>
+      <w:r>
+        <w:rPr>
+          <w:b/>
+        </w:rPr>
+        <w:t>Prevention methods:</w:t>
+      </w:r>
+    </w:p>
+    <w:p>
+      <w:r>
+        <w:t>1. Not opening any unknown links.</w:t>
+      </w:r>
+    </w:p>
+    <w:p>
+      <w:r>
+        <w:t>2. Get professional company to mitigat</w:t>
       </w:r>
       <w:bookmarkStart w:id="0" w:name="_GoBack"/>
       <w:bookmarkEnd w:id="0"/>
       <w:r>
-        <w:t>DDOS attack</w:t>
-      </w:r>
-      <w:r>
-        <w:t xml:space="preserve"> </w:t>
-      </w:r>
-      <w:r>
-        <w:t>(</w:t>
-      </w:r>
-      <w:r>
-        <w:t>Distributed Denial of Service attack</w:t>
-      </w:r>
-      <w:r>
-        <w:t xml:space="preserve">), </w:t>
-      </w:r>
-      <w:r>
-        <w:t xml:space="preserve">the attacker develops a specialized malware which spreads to as many vulnerable computers as possible which are distributed </w:t>
-      </w:r>
-      <w:r>
-        <w:t>around the whole world via compromised websites, emails or even organization’s network. The tricked users turn their computers into a bot and provide access points to command and control server. Thousands of bots form a botnet. The botnet owners send message to command and control server with instruction to att</w:t>
-      </w:r>
-      <w:r>
-        <w:t>ack particular target</w:t>
-      </w:r>
-      <w:r>
-        <w:t xml:space="preserve">. </w:t>
-      </w:r>
-      <w:r>
-        <w:t>Then botnet follow the orders from command and control server and attack the target.</w:t>
-      </w:r>
-    </w:p>
-    <w:p>
-      <w:r>
-        <w:t>Prevention methods:</w:t>
-      </w:r>
-    </w:p>
-    <w:p>
-      <w:r>
-        <w:t>1. Not opening any unknown links.</w:t>
-      </w:r>
-    </w:p>
-    <w:p>
-      <w:r>
-        <w:t>2. Get professional company to mitigate it which will install Net Flow protocol that monitors traffic to your website.</w:t>
+        <w:t>e it which will install Net Flow protocol that monitors traffic to your website.</w:t>
       </w:r>
     </w:p>
     <w:p>

</xml_diff>